<commit_message>
Create a new model2doc tests plugin, with a UML model inside
Change-Id: I0a6ffdc1c01ec87ce9bb27c449ebdec014d68270
Signed-off-by: Vincent Lorenzo <vincent.lorenzo@cea.fr>
</commit_message>
<xml_diff>
--- a/plugins/doc/org.eclipse.papyrus.model2doc.doc/Papyrus Model to Document Feature Requirements.docx
+++ b/plugins/doc/org.eclipse.papyrus.model2doc.doc/Papyrus Model to Document Feature Requirements.docx
@@ -59,21 +59,7 @@
           <w:lang w:val="en-US"/>
         </w:rPr>
         <w:tab/>
-        <w:t xml:space="preserve">This component must allow to the user to generate a documentation (text file, tables </w:t>
-      </w:r>
-      <w:proofErr w:type="gramStart"/>
-      <w:r>
-        <w:rPr>
-          <w:lang w:val="en-US"/>
-        </w:rPr>
-        <w:t>files, …)</w:t>
-      </w:r>
-      <w:proofErr w:type="gramEnd"/>
-      <w:r>
-        <w:rPr>
-          <w:lang w:val="en-US"/>
-        </w:rPr>
-        <w:t xml:space="preserve"> from an EMF or an UML model. So this component is mainly a generator.</w:t>
+        <w:t>This component must allow to the user to generate a documentation (text file, tables files, …) from an EMF or an UML model. So this component is mainly a generator.</w:t>
       </w:r>
     </w:p>
     <w:p>
@@ -87,21 +73,7 @@
           <w:lang w:val="en-US"/>
         </w:rPr>
         <w:tab/>
-        <w:t xml:space="preserve">This component must be extensible to provide new output formats in the </w:t>
-      </w:r>
-      <w:proofErr w:type="spellStart"/>
-      <w:r>
-        <w:rPr>
-          <w:lang w:val="en-US"/>
-        </w:rPr>
-        <w:t>futur</w:t>
-      </w:r>
-      <w:proofErr w:type="spellEnd"/>
-      <w:r>
-        <w:rPr>
-          <w:lang w:val="en-US"/>
-        </w:rPr>
-        <w:t xml:space="preserve">. </w:t>
+        <w:t xml:space="preserve">This component must be extensible to provide new output formats in the futur. </w:t>
       </w:r>
     </w:p>
     <w:p>
@@ -240,33 +212,11 @@
           <w:lang w:val="en-US"/>
         </w:rPr>
       </w:pPr>
-      <w:proofErr w:type="spellStart"/>
-      <w:r>
-        <w:rPr>
-          <w:lang w:val="en-US"/>
-        </w:rPr>
-        <w:t>EClass</w:t>
-      </w:r>
-      <w:proofErr w:type="spellEnd"/>
-      <w:r>
-        <w:rPr>
-          <w:lang w:val="en-US"/>
-        </w:rPr>
-        <w:t xml:space="preserve">/UML </w:t>
-      </w:r>
-      <w:proofErr w:type="spellStart"/>
-      <w:r>
-        <w:rPr>
-          <w:lang w:val="en-US"/>
-        </w:rPr>
-        <w:t>Metaclass</w:t>
-      </w:r>
-      <w:proofErr w:type="spellEnd"/>
-      <w:r>
-        <w:rPr>
-          <w:lang w:val="en-US"/>
-        </w:rPr>
-        <w:t xml:space="preserve"> to find</w:t>
+      <w:r>
+        <w:rPr>
+          <w:lang w:val="en-US"/>
+        </w:rPr>
+        <w:t>EClass/UML Metaclass to find</w:t>
       </w:r>
     </w:p>
     <w:p>
@@ -280,19 +230,11 @@
           <w:lang w:val="en-US"/>
         </w:rPr>
       </w:pPr>
-      <w:proofErr w:type="spellStart"/>
-      <w:r>
-        <w:rPr>
-          <w:lang w:val="en-US"/>
-        </w:rPr>
-        <w:t>EStructureFeature</w:t>
-      </w:r>
-      <w:proofErr w:type="spellEnd"/>
-      <w:r>
-        <w:rPr>
-          <w:lang w:val="en-US"/>
-        </w:rPr>
-        <w:t>/UML Property to use</w:t>
+      <w:r>
+        <w:rPr>
+          <w:lang w:val="en-US"/>
+        </w:rPr>
+        <w:t>EStructureFeature/UML Property to use</w:t>
       </w:r>
     </w:p>
     <w:p>
@@ -557,21 +499,7 @@
         <w:rPr>
           <w:lang w:val="en-US"/>
         </w:rPr>
-        <w:t xml:space="preserve">The framework must provide a way to store </w:t>
-      </w:r>
-      <w:proofErr w:type="gramStart"/>
-      <w:r>
-        <w:rPr>
-          <w:lang w:val="en-US"/>
-        </w:rPr>
-        <w:t>an</w:t>
-      </w:r>
-      <w:proofErr w:type="gramEnd"/>
-      <w:r>
-        <w:rPr>
-          <w:lang w:val="en-US"/>
-        </w:rPr>
-        <w:t xml:space="preserve"> history of the generation.</w:t>
+        <w:t>The framework must provide a way to store an history of the generation.</w:t>
       </w:r>
     </w:p>
     <w:p>
@@ -702,19 +630,11 @@
           <w:lang w:val="en-US"/>
         </w:rPr>
       </w:pPr>
-      <w:proofErr w:type="gramStart"/>
-      <w:r>
-        <w:rPr>
-          <w:lang w:val="en-US"/>
-        </w:rPr>
-        <w:t>generated</w:t>
-      </w:r>
-      <w:proofErr w:type="gramEnd"/>
-      <w:r>
-        <w:rPr>
-          <w:lang w:val="en-US"/>
-        </w:rPr>
-        <w:t xml:space="preserve"> document must provide a Papyrus Property View, with the standard papyrus fields</w:t>
+      <w:r>
+        <w:rPr>
+          <w:lang w:val="en-US"/>
+        </w:rPr>
+        <w:t>generated document must provide a Papyrus Property View, with the standard papyrus fields</w:t>
       </w:r>
       <w:r>
         <w:rPr>
@@ -744,21 +664,7 @@
         <w:rPr>
           <w:lang w:val="en-US"/>
         </w:rPr>
-        <w:t xml:space="preserve">Owner (owner used in the </w:t>
-      </w:r>
-      <w:proofErr w:type="spellStart"/>
-      <w:r>
-        <w:rPr>
-          <w:lang w:val="en-US"/>
-        </w:rPr>
-        <w:t>ModelExplorer</w:t>
-      </w:r>
-      <w:proofErr w:type="spellEnd"/>
-      <w:r>
-        <w:rPr>
-          <w:lang w:val="en-US"/>
-        </w:rPr>
-        <w:t>)</w:t>
+        <w:t>Owner (owner used in the ModelExplorer)</w:t>
       </w:r>
       <w:r>
         <w:rPr>
@@ -874,33 +780,11 @@
           <w:lang w:val="en-US"/>
         </w:rPr>
       </w:pPr>
-      <w:proofErr w:type="gramStart"/>
-      <w:r>
-        <w:rPr>
-          <w:lang w:val="en-US"/>
-        </w:rPr>
-        <w:t>TODO :</w:t>
-      </w:r>
-      <w:proofErr w:type="gramEnd"/>
-      <w:r>
-        <w:rPr>
-          <w:lang w:val="en-US"/>
-        </w:rPr>
-        <w:t xml:space="preserve"> a </w:t>
-      </w:r>
-      <w:proofErr w:type="spellStart"/>
-      <w:r>
-        <w:rPr>
-          <w:lang w:val="en-US"/>
-        </w:rPr>
-        <w:t>TextDocument</w:t>
-      </w:r>
-      <w:proofErr w:type="spellEnd"/>
-      <w:r>
-        <w:rPr>
-          <w:lang w:val="en-US"/>
-        </w:rPr>
-        <w:t xml:space="preserve"> must have : </w:t>
+      <w:r>
+        <w:rPr>
+          <w:lang w:val="en-US"/>
+        </w:rPr>
+        <w:t xml:space="preserve">TODO : a TextDocument must have : </w:t>
       </w:r>
     </w:p>
     <w:p>
@@ -957,123 +841,32 @@
       </w:r>
     </w:p>
     <w:p>
-      <w:pPr>
-        <w:rPr>
-          <w:lang w:val="en-US"/>
-        </w:rPr>
-      </w:pPr>
-      <w:proofErr w:type="spellStart"/>
-      <w:r>
-        <w:rPr>
-          <w:lang w:val="en-US"/>
-        </w:rPr>
+      <w:r>
         <w:t>Sommaire</w:t>
       </w:r>
-      <w:proofErr w:type="spellEnd"/>
-    </w:p>
-    <w:p>
-      <w:pPr>
-        <w:rPr>
-          <w:lang w:val="en-US"/>
-        </w:rPr>
-      </w:pPr>
-      <w:r>
-        <w:rPr>
-          <w:lang w:val="en-US"/>
-        </w:rPr>
+    </w:p>
+    <w:p>
+      <w:r>
         <w:t>Body</w:t>
       </w:r>
     </w:p>
     <w:p>
-      <w:pPr>
-        <w:rPr>
-          <w:lang w:val="en-US"/>
-        </w:rPr>
-      </w:pPr>
-      <w:proofErr w:type="spellStart"/>
-      <w:proofErr w:type="gramStart"/>
-      <w:r>
-        <w:rPr>
-          <w:lang w:val="en-US"/>
-        </w:rPr>
-        <w:t>Préface</w:t>
-      </w:r>
-      <w:proofErr w:type="spellEnd"/>
-      <w:r>
-        <w:rPr>
-          <w:lang w:val="en-US"/>
-        </w:rPr>
-        <w:t xml:space="preserve"> ?</w:t>
-      </w:r>
-      <w:proofErr w:type="gramEnd"/>
-      <w:r>
-        <w:rPr>
-          <w:lang w:val="en-US"/>
-        </w:rPr>
-        <w:t xml:space="preserve"> </w:t>
-      </w:r>
-    </w:p>
-    <w:p>
-      <w:pPr>
-        <w:rPr>
-          <w:lang w:val="en-US"/>
-        </w:rPr>
-      </w:pPr>
-      <w:proofErr w:type="spellStart"/>
-      <w:proofErr w:type="gramStart"/>
-      <w:r>
-        <w:rPr>
-          <w:lang w:val="en-US"/>
-        </w:rPr>
-        <w:t>PostFace</w:t>
-      </w:r>
-      <w:proofErr w:type="spellEnd"/>
-      <w:r>
-        <w:rPr>
-          <w:lang w:val="en-US"/>
-        </w:rPr>
-        <w:t xml:space="preserve"> ?</w:t>
-      </w:r>
-      <w:proofErr w:type="gramEnd"/>
-      <w:r>
-        <w:rPr>
-          <w:lang w:val="en-US"/>
-        </w:rPr>
-        <w:t xml:space="preserve"> </w:t>
-      </w:r>
-    </w:p>
-    <w:p>
-      <w:pPr>
-        <w:rPr>
-          <w:lang w:val="en-US"/>
-        </w:rPr>
-      </w:pPr>
-      <w:r>
-        <w:rPr>
-          <w:lang w:val="en-US"/>
-        </w:rPr>
-        <w:t xml:space="preserve">Attention aux </w:t>
-      </w:r>
-      <w:proofErr w:type="spellStart"/>
-      <w:r>
-        <w:rPr>
-          <w:lang w:val="en-US"/>
-        </w:rPr>
-        <w:t>nommages</w:t>
-      </w:r>
-      <w:proofErr w:type="spellEnd"/>
-      <w:r>
-        <w:rPr>
-          <w:lang w:val="en-US"/>
-        </w:rPr>
-        <w:t xml:space="preserve">: </w:t>
-      </w:r>
-    </w:p>
-    <w:p>
-      <w:r>
-        <w:rPr>
-          <w:lang w:val="en-US"/>
-        </w:rPr>
+      <w:r>
+        <w:t xml:space="preserve">Préface ? </w:t>
+      </w:r>
+    </w:p>
+    <w:p>
+      <w:r>
+        <w:t xml:space="preserve">PostFace ? </w:t>
+      </w:r>
+    </w:p>
+    <w:p>
+      <w:r>
+        <w:t xml:space="preserve">Attention aux nommages: </w:t>
+      </w:r>
+    </w:p>
+    <w:p>
+      <w:r>
         <w:tab/>
       </w:r>
       <w:r>
@@ -1105,28 +898,77 @@
       </w:r>
       <w:r>
         <w:tab/>
-        <w:t xml:space="preserve">On pourrait aussi décrire ce que l’on fait à </w:t>
-      </w:r>
-      <w:proofErr w:type="spellStart"/>
-      <w:r>
-        <w:t>chaqse</w:t>
-      </w:r>
-      <w:proofErr w:type="spellEnd"/>
-      <w:r>
-        <w:t xml:space="preserve"> fois que l’on rencontre un élément </w:t>
-      </w:r>
-      <w:proofErr w:type="gramStart"/>
-      <w:r>
-        <w:t>dans</w:t>
-      </w:r>
-      <w:proofErr w:type="gramEnd"/>
-      <w:r>
-        <w:t xml:space="preserve"> le parcours, quelques soit sa profondeur…</w:t>
+        <w:t>On pourrait aussi décrire ce que l’on fait à chaqse fois que l’on rencontre un élément dans le parcours, quelques soit sa profondeur…</w:t>
+      </w:r>
+    </w:p>
+    <w:p/>
+    <w:p>
+      <w:pPr>
+        <w:autoSpaceDE w:val="0"/>
+        <w:autoSpaceDN w:val="0"/>
+        <w:adjustRightInd w:val="0"/>
+        <w:spacing w:after="0" w:line="240" w:lineRule="auto"/>
+        <w:rPr>
+          <w:rFonts w:ascii="Times-Roman+2" w:hAnsi="Times-Roman+2" w:cs="Times-Roman+2"/>
+          <w:sz w:val="20"/>
+          <w:szCs w:val="20"/>
+          <w:lang w:val="en-US"/>
+        </w:rPr>
+      </w:pPr>
+      <w:r>
+        <w:rPr>
+          <w:rFonts w:ascii="Times-Roman+2" w:hAnsi="Times-Roman+2" w:cs="Times-Roman+2"/>
+          <w:sz w:val="20"/>
+          <w:szCs w:val="20"/>
+          <w:lang w:val="en-US"/>
+        </w:rPr>
+        <w:t xml:space="preserve">a) </w:t>
       </w:r>
       <w:bookmarkStart w:id="0" w:name="_GoBack"/>
       <w:bookmarkEnd w:id="0"/>
-    </w:p>
-    <w:p/>
+      <w:r>
+        <w:rPr>
+          <w:rFonts w:ascii="Times-Roman+2" w:hAnsi="Times-Roman+2" w:cs="Times-Roman+2"/>
+          <w:sz w:val="20"/>
+          <w:szCs w:val="20"/>
+          <w:lang w:val="en-US"/>
+        </w:rPr>
+        <w:t>Table of contents;</w:t>
+      </w:r>
+    </w:p>
+    <w:p>
+      <w:pPr>
+        <w:autoSpaceDE w:val="0"/>
+        <w:autoSpaceDN w:val="0"/>
+        <w:adjustRightInd w:val="0"/>
+        <w:spacing w:after="0" w:line="240" w:lineRule="auto"/>
+        <w:rPr>
+          <w:rFonts w:ascii="Times-Roman+2" w:hAnsi="Times-Roman+2" w:cs="Times-Roman+2"/>
+          <w:sz w:val="20"/>
+          <w:szCs w:val="20"/>
+          <w:lang w:val="en-US"/>
+        </w:rPr>
+      </w:pPr>
+      <w:r>
+        <w:rPr>
+          <w:rFonts w:ascii="Times-Roman+2" w:hAnsi="Times-Roman+2" w:cs="Times-Roman+2"/>
+          <w:sz w:val="20"/>
+          <w:szCs w:val="20"/>
+          <w:lang w:val="en-US"/>
+        </w:rPr>
+        <w:t>b) Index;</w:t>
+      </w:r>
+    </w:p>
+    <w:p>
+      <w:r>
+        <w:rPr>
+          <w:rFonts w:ascii="Times-Roman+2" w:hAnsi="Times-Roman+2" w:cs="Times-Roman+2"/>
+          <w:sz w:val="20"/>
+          <w:szCs w:val="20"/>
+        </w:rPr>
+        <w:t>c) Appendixes.</w:t>
+      </w:r>
+    </w:p>
     <w:sectPr>
       <w:pgSz w:w="11906" w:h="16838"/>
       <w:pgMar w:top="1417" w:right="1417" w:bottom="1417" w:left="1417" w:header="708" w:footer="708" w:gutter="0"/>

</xml_diff>